<commit_message>
I added another use case desception which is shows a notification.
</commit_message>
<xml_diff>
--- a/docs/Use case description template.docx
+++ b/docs/Use case description template.docx
@@ -1504,7 +1504,23 @@
                 <w:rFonts w:ascii="Arial" w:eastAsia="Arial" w:hAnsi="Arial"/>
                 <w:sz w:val="21"/>
               </w:rPr>
-              <w:t>3. built in browser should open up viewing the competition website</w:t>
+              <w:t xml:space="preserve">3. built in browser should </w:t>
+            </w:r>
+            <w:proofErr w:type="gramStart"/>
+            <w:r>
+              <w:rPr>
+                <w:rFonts w:ascii="Arial" w:eastAsia="Arial" w:hAnsi="Arial"/>
+                <w:sz w:val="21"/>
+              </w:rPr>
+              <w:t>open up</w:t>
+            </w:r>
+            <w:proofErr w:type="gramEnd"/>
+            <w:r>
+              <w:rPr>
+                <w:rFonts w:ascii="Arial" w:eastAsia="Arial" w:hAnsi="Arial"/>
+                <w:sz w:val="21"/>
+              </w:rPr>
+              <w:t xml:space="preserve"> viewing the competition website</w:t>
             </w:r>
           </w:p>
         </w:tc>
@@ -2410,7 +2426,23 @@
                 <w:rFonts w:ascii="Arial" w:eastAsia="Arial" w:hAnsi="Arial"/>
                 <w:sz w:val="21"/>
               </w:rPr>
-              <w:t>4. The system adds the competition and all of its related information</w:t>
+              <w:t xml:space="preserve">4. The system adds the competition and </w:t>
+            </w:r>
+            <w:proofErr w:type="gramStart"/>
+            <w:r>
+              <w:rPr>
+                <w:rFonts w:ascii="Arial" w:eastAsia="Arial" w:hAnsi="Arial"/>
+                <w:sz w:val="21"/>
+              </w:rPr>
+              <w:t>all of</w:t>
+            </w:r>
+            <w:proofErr w:type="gramEnd"/>
+            <w:r>
+              <w:rPr>
+                <w:rFonts w:ascii="Arial" w:eastAsia="Arial" w:hAnsi="Arial"/>
+                <w:sz w:val="21"/>
+              </w:rPr>
+              <w:t xml:space="preserve"> its related information</w:t>
             </w:r>
           </w:p>
           <w:p>
@@ -5106,7 +5138,23 @@
                 <w:rFonts w:ascii="Arial" w:eastAsia="Arial" w:hAnsi="Arial"/>
                 <w:sz w:val="21"/>
               </w:rPr>
-              <w:t>1. The user clicks on a competition to view all of its associated information.</w:t>
+              <w:t xml:space="preserve">1. The user clicks on a competition to view </w:t>
+            </w:r>
+            <w:proofErr w:type="gramStart"/>
+            <w:r>
+              <w:rPr>
+                <w:rFonts w:ascii="Arial" w:eastAsia="Arial" w:hAnsi="Arial"/>
+                <w:sz w:val="21"/>
+              </w:rPr>
+              <w:t>all of</w:t>
+            </w:r>
+            <w:proofErr w:type="gramEnd"/>
+            <w:r>
+              <w:rPr>
+                <w:rFonts w:ascii="Arial" w:eastAsia="Arial" w:hAnsi="Arial"/>
+                <w:sz w:val="21"/>
+              </w:rPr>
+              <w:t xml:space="preserve"> its associated information.</w:t>
             </w:r>
           </w:p>
           <w:p>
@@ -6950,7 +6998,23 @@
                 <w:rFonts w:ascii="Arial" w:eastAsia="Arial" w:hAnsi="Arial"/>
                 <w:sz w:val="21"/>
               </w:rPr>
-              <w:t xml:space="preserve">    a) The system will refused to update the competition, and inform the user</w:t>
+              <w:t xml:space="preserve">    a) The system will </w:t>
+            </w:r>
+            <w:proofErr w:type="gramStart"/>
+            <w:r>
+              <w:rPr>
+                <w:rFonts w:ascii="Arial" w:eastAsia="Arial" w:hAnsi="Arial"/>
+                <w:sz w:val="21"/>
+              </w:rPr>
+              <w:t>refused</w:t>
+            </w:r>
+            <w:proofErr w:type="gramEnd"/>
+            <w:r>
+              <w:rPr>
+                <w:rFonts w:ascii="Arial" w:eastAsia="Arial" w:hAnsi="Arial"/>
+                <w:sz w:val="21"/>
+              </w:rPr>
+              <w:t xml:space="preserve"> to update the competition, and inform the user</w:t>
             </w:r>
           </w:p>
           <w:p>
@@ -7116,6 +7180,887 @@
       </w:tr>
     </w:tbl>
     <w:p/>
+    <w:p/>
+    <w:p>
+      <w:pPr>
+        <w:spacing w:after="160" w:line="259" w:lineRule="auto"/>
+      </w:pPr>
+      <w:r>
+        <w:br w:type="page"/>
+      </w:r>
+    </w:p>
+    <w:tbl>
+      <w:tblPr>
+        <w:tblStyle w:val="TableGrid"/>
+        <w:tblW w:w="0" w:type="auto"/>
+        <w:tblInd w:w="0" w:type="dxa"/>
+        <w:tblBorders>
+          <w:top w:val="single" w:sz="12" w:space="0" w:color="auto"/>
+          <w:left w:val="single" w:sz="12" w:space="0" w:color="auto"/>
+          <w:bottom w:val="single" w:sz="12" w:space="0" w:color="auto"/>
+          <w:right w:val="single" w:sz="12" w:space="0" w:color="auto"/>
+        </w:tblBorders>
+        <w:tblLook w:val="04A0" w:firstRow="1" w:lastRow="0" w:firstColumn="1" w:lastColumn="0" w:noHBand="0" w:noVBand="1"/>
+      </w:tblPr>
+      <w:tblGrid>
+        <w:gridCol w:w="1795"/>
+        <w:gridCol w:w="3150"/>
+        <w:gridCol w:w="1890"/>
+        <w:gridCol w:w="2471"/>
+      </w:tblGrid>
+      <w:tr>
+        <w:tc>
+          <w:tcPr>
+            <w:tcW w:w="1795" w:type="dxa"/>
+            <w:shd w:val="clear" w:color="auto" w:fill="F2F2F2" w:themeFill="background1" w:themeFillShade="F2"/>
+          </w:tcPr>
+          <w:p>
+            <w:pPr>
+              <w:spacing w:line="0" w:lineRule="atLeast"/>
+              <w:ind w:left="144" w:right="144"/>
+              <w:jc w:val="right"/>
+              <w:rPr>
+                <w:rFonts w:ascii="Times New Roman" w:eastAsia="Times New Roman" w:hAnsi="Times New Roman"/>
+                <w:b/>
+                <w:sz w:val="21"/>
+              </w:rPr>
+            </w:pPr>
+            <w:r>
+              <w:rPr>
+                <w:rFonts w:ascii="Times New Roman" w:eastAsia="Times New Roman" w:hAnsi="Times New Roman"/>
+                <w:b/>
+                <w:sz w:val="21"/>
+              </w:rPr>
+              <w:lastRenderedPageBreak/>
+              <w:t>Use case ID:</w:t>
+            </w:r>
+          </w:p>
+        </w:tc>
+        <w:tc>
+          <w:tcPr>
+            <w:tcW w:w="7511" w:type="dxa"/>
+            <w:gridSpan w:val="3"/>
+            <w:shd w:val="clear" w:color="auto" w:fill="F2F2F2" w:themeFill="background1" w:themeFillShade="F2"/>
+            <w:vAlign w:val="bottom"/>
+          </w:tcPr>
+          <w:p>
+            <w:pPr>
+              <w:spacing w:line="303" w:lineRule="exact"/>
+              <w:ind w:left="144" w:right="144"/>
+              <w:rPr>
+                <w:rFonts w:ascii="Times New Roman" w:eastAsia="Times New Roman" w:hAnsi="Times New Roman"/>
+                <w:sz w:val="24"/>
+              </w:rPr>
+            </w:pPr>
+            <w:r>
+              <w:rPr>
+                <w:rFonts w:ascii="Arial" w:eastAsia="Arial" w:hAnsi="Arial"/>
+                <w:sz w:val="21"/>
+              </w:rPr>
+              <w:t>0</w:t>
+            </w:r>
+            <w:r>
+              <w:rPr>
+                <w:rFonts w:ascii="Arial" w:eastAsia="Arial" w:hAnsi="Arial"/>
+                <w:sz w:val="21"/>
+              </w:rPr>
+              <w:t>9</w:t>
+            </w:r>
+            <w:r>
+              <w:rPr>
+                <w:rFonts w:ascii="Arial" w:eastAsia="Arial" w:hAnsi="Arial"/>
+                <w:sz w:val="21"/>
+              </w:rPr>
+              <w:t>.1</w:t>
+            </w:r>
+          </w:p>
+        </w:tc>
+      </w:tr>
+      <w:tr>
+        <w:tc>
+          <w:tcPr>
+            <w:tcW w:w="1795" w:type="dxa"/>
+            <w:shd w:val="clear" w:color="auto" w:fill="F2F2F2" w:themeFill="background1" w:themeFillShade="F2"/>
+          </w:tcPr>
+          <w:p>
+            <w:pPr>
+              <w:spacing w:line="0" w:lineRule="atLeast"/>
+              <w:ind w:left="144" w:right="144"/>
+              <w:jc w:val="right"/>
+              <w:rPr>
+                <w:rFonts w:ascii="Times New Roman" w:eastAsia="Times New Roman" w:hAnsi="Times New Roman"/>
+                <w:b/>
+                <w:sz w:val="21"/>
+              </w:rPr>
+            </w:pPr>
+            <w:r>
+              <w:rPr>
+                <w:rFonts w:ascii="Times New Roman" w:eastAsia="Times New Roman" w:hAnsi="Times New Roman"/>
+                <w:b/>
+                <w:sz w:val="21"/>
+              </w:rPr>
+              <w:t>Use Case Name:</w:t>
+            </w:r>
+          </w:p>
+        </w:tc>
+        <w:tc>
+          <w:tcPr>
+            <w:tcW w:w="7511" w:type="dxa"/>
+            <w:gridSpan w:val="3"/>
+            <w:shd w:val="clear" w:color="auto" w:fill="F2F2F2" w:themeFill="background1" w:themeFillShade="F2"/>
+            <w:vAlign w:val="bottom"/>
+          </w:tcPr>
+          <w:p>
+            <w:pPr>
+              <w:spacing w:line="303" w:lineRule="exact"/>
+              <w:ind w:left="144" w:right="144"/>
+              <w:rPr>
+                <w:rFonts w:ascii="Times New Roman" w:eastAsia="Times New Roman" w:hAnsi="Times New Roman"/>
+                <w:sz w:val="24"/>
+              </w:rPr>
+            </w:pPr>
+            <w:r>
+              <w:rPr>
+                <w:rFonts w:ascii="Arial" w:eastAsia="Arial" w:hAnsi="Arial"/>
+                <w:sz w:val="21"/>
+              </w:rPr>
+              <w:t>Shows a notification</w:t>
+            </w:r>
+          </w:p>
+        </w:tc>
+      </w:tr>
+      <w:tr>
+        <w:tc>
+          <w:tcPr>
+            <w:tcW w:w="1795" w:type="dxa"/>
+            <w:shd w:val="clear" w:color="auto" w:fill="F2F2F2" w:themeFill="background1" w:themeFillShade="F2"/>
+          </w:tcPr>
+          <w:p>
+            <w:pPr>
+              <w:spacing w:line="0" w:lineRule="atLeast"/>
+              <w:ind w:left="144" w:right="144"/>
+              <w:jc w:val="right"/>
+              <w:rPr>
+                <w:rFonts w:ascii="Times New Roman" w:eastAsia="Times New Roman" w:hAnsi="Times New Roman"/>
+                <w:b/>
+                <w:sz w:val="21"/>
+              </w:rPr>
+            </w:pPr>
+            <w:r>
+              <w:rPr>
+                <w:rFonts w:ascii="Times New Roman" w:eastAsia="Times New Roman" w:hAnsi="Times New Roman"/>
+                <w:b/>
+                <w:sz w:val="21"/>
+              </w:rPr>
+              <w:t>Created by:</w:t>
+            </w:r>
+          </w:p>
+        </w:tc>
+        <w:tc>
+          <w:tcPr>
+            <w:tcW w:w="3150" w:type="dxa"/>
+            <w:shd w:val="clear" w:color="auto" w:fill="F2F2F2" w:themeFill="background1" w:themeFillShade="F2"/>
+            <w:vAlign w:val="bottom"/>
+          </w:tcPr>
+          <w:p>
+            <w:pPr>
+              <w:spacing w:line="303" w:lineRule="exact"/>
+              <w:ind w:left="144" w:right="144"/>
+              <w:rPr>
+                <w:rFonts w:ascii="Times New Roman" w:eastAsia="Times New Roman" w:hAnsi="Times New Roman"/>
+                <w:sz w:val="24"/>
+              </w:rPr>
+            </w:pPr>
+          </w:p>
+        </w:tc>
+        <w:tc>
+          <w:tcPr>
+            <w:tcW w:w="1890" w:type="dxa"/>
+            <w:shd w:val="clear" w:color="auto" w:fill="F2F2F2" w:themeFill="background1" w:themeFillShade="F2"/>
+          </w:tcPr>
+          <w:p>
+            <w:pPr>
+              <w:spacing w:line="0" w:lineRule="atLeast"/>
+              <w:ind w:left="144" w:right="144"/>
+              <w:jc w:val="right"/>
+              <w:rPr>
+                <w:rFonts w:ascii="Times New Roman" w:eastAsia="Times New Roman" w:hAnsi="Times New Roman"/>
+                <w:b/>
+                <w:sz w:val="21"/>
+              </w:rPr>
+            </w:pPr>
+            <w:r>
+              <w:rPr>
+                <w:rFonts w:ascii="Times New Roman" w:eastAsia="Times New Roman" w:hAnsi="Times New Roman"/>
+                <w:b/>
+                <w:sz w:val="21"/>
+              </w:rPr>
+              <w:t>Last Updated by:</w:t>
+            </w:r>
+          </w:p>
+        </w:tc>
+        <w:tc>
+          <w:tcPr>
+            <w:tcW w:w="2471" w:type="dxa"/>
+            <w:shd w:val="clear" w:color="auto" w:fill="F2F2F2" w:themeFill="background1" w:themeFillShade="F2"/>
+          </w:tcPr>
+          <w:p>
+            <w:pPr>
+              <w:spacing w:line="303" w:lineRule="exact"/>
+              <w:ind w:left="144" w:right="144"/>
+              <w:rPr>
+                <w:rFonts w:ascii="Times New Roman" w:eastAsia="Times New Roman" w:hAnsi="Times New Roman"/>
+                <w:sz w:val="24"/>
+              </w:rPr>
+            </w:pPr>
+          </w:p>
+        </w:tc>
+      </w:tr>
+      <w:tr>
+        <w:tc>
+          <w:tcPr>
+            <w:tcW w:w="1795" w:type="dxa"/>
+            <w:shd w:val="clear" w:color="auto" w:fill="F2F2F2" w:themeFill="background1" w:themeFillShade="F2"/>
+          </w:tcPr>
+          <w:p>
+            <w:pPr>
+              <w:spacing w:line="0" w:lineRule="atLeast"/>
+              <w:ind w:left="144" w:right="144"/>
+              <w:jc w:val="right"/>
+              <w:rPr>
+                <w:rFonts w:ascii="Times New Roman" w:eastAsia="Times New Roman" w:hAnsi="Times New Roman"/>
+                <w:b/>
+                <w:sz w:val="21"/>
+              </w:rPr>
+            </w:pPr>
+            <w:r>
+              <w:rPr>
+                <w:rFonts w:ascii="Times New Roman" w:eastAsia="Times New Roman" w:hAnsi="Times New Roman"/>
+                <w:b/>
+                <w:sz w:val="21"/>
+              </w:rPr>
+              <w:t>Date Created:</w:t>
+            </w:r>
+          </w:p>
+        </w:tc>
+        <w:tc>
+          <w:tcPr>
+            <w:tcW w:w="3150" w:type="dxa"/>
+            <w:shd w:val="clear" w:color="auto" w:fill="F2F2F2" w:themeFill="background1" w:themeFillShade="F2"/>
+          </w:tcPr>
+          <w:p>
+            <w:pPr>
+              <w:spacing w:line="303" w:lineRule="exact"/>
+              <w:ind w:left="144" w:right="144"/>
+              <w:rPr>
+                <w:rFonts w:ascii="Times New Roman" w:eastAsia="Times New Roman" w:hAnsi="Times New Roman"/>
+                <w:sz w:val="24"/>
+              </w:rPr>
+            </w:pPr>
+          </w:p>
+        </w:tc>
+        <w:tc>
+          <w:tcPr>
+            <w:tcW w:w="1890" w:type="dxa"/>
+            <w:shd w:val="clear" w:color="auto" w:fill="F2F2F2" w:themeFill="background1" w:themeFillShade="F2"/>
+          </w:tcPr>
+          <w:p>
+            <w:pPr>
+              <w:spacing w:line="0" w:lineRule="atLeast"/>
+              <w:ind w:left="144" w:right="144"/>
+              <w:jc w:val="right"/>
+              <w:rPr>
+                <w:rFonts w:ascii="Times New Roman" w:eastAsia="Times New Roman" w:hAnsi="Times New Roman"/>
+                <w:b/>
+                <w:sz w:val="21"/>
+              </w:rPr>
+            </w:pPr>
+            <w:r>
+              <w:rPr>
+                <w:rFonts w:ascii="Times New Roman" w:eastAsia="Times New Roman" w:hAnsi="Times New Roman"/>
+                <w:b/>
+                <w:sz w:val="21"/>
+              </w:rPr>
+              <w:t>Last Revision Date:</w:t>
+            </w:r>
+          </w:p>
+        </w:tc>
+        <w:tc>
+          <w:tcPr>
+            <w:tcW w:w="2471" w:type="dxa"/>
+            <w:shd w:val="clear" w:color="auto" w:fill="F2F2F2" w:themeFill="background1" w:themeFillShade="F2"/>
+          </w:tcPr>
+          <w:p>
+            <w:pPr>
+              <w:spacing w:line="303" w:lineRule="exact"/>
+              <w:ind w:left="144" w:right="144"/>
+              <w:rPr>
+                <w:rFonts w:ascii="Times New Roman" w:eastAsia="Times New Roman" w:hAnsi="Times New Roman"/>
+                <w:sz w:val="24"/>
+              </w:rPr>
+            </w:pPr>
+          </w:p>
+        </w:tc>
+      </w:tr>
+      <w:tr>
+        <w:tc>
+          <w:tcPr>
+            <w:tcW w:w="1795" w:type="dxa"/>
+            <w:shd w:val="clear" w:color="auto" w:fill="F2F2F2" w:themeFill="background1" w:themeFillShade="F2"/>
+          </w:tcPr>
+          <w:p>
+            <w:pPr>
+              <w:spacing w:line="303" w:lineRule="exact"/>
+              <w:ind w:left="144" w:right="144"/>
+              <w:jc w:val="right"/>
+              <w:rPr>
+                <w:rFonts w:ascii="Times New Roman" w:eastAsia="Times New Roman" w:hAnsi="Times New Roman"/>
+                <w:sz w:val="24"/>
+              </w:rPr>
+            </w:pPr>
+            <w:r>
+              <w:rPr>
+                <w:rFonts w:ascii="Times New Roman" w:eastAsia="Times New Roman" w:hAnsi="Times New Roman"/>
+                <w:b/>
+                <w:sz w:val="21"/>
+              </w:rPr>
+              <w:t>Actors:</w:t>
+            </w:r>
+          </w:p>
+        </w:tc>
+        <w:tc>
+          <w:tcPr>
+            <w:tcW w:w="7511" w:type="dxa"/>
+            <w:gridSpan w:val="3"/>
+          </w:tcPr>
+          <w:p>
+            <w:pPr>
+              <w:spacing w:line="303" w:lineRule="exact"/>
+              <w:ind w:left="144" w:right="144"/>
+              <w:rPr>
+                <w:rFonts w:ascii="Arial" w:eastAsia="Arial" w:hAnsi="Arial"/>
+                <w:sz w:val="21"/>
+              </w:rPr>
+            </w:pPr>
+            <w:r>
+              <w:rPr>
+                <w:rFonts w:ascii="Arial" w:eastAsia="Arial" w:hAnsi="Arial"/>
+                <w:sz w:val="21"/>
+              </w:rPr>
+              <w:t>System (</w:t>
+            </w:r>
+            <w:proofErr w:type="gramStart"/>
+            <w:r>
+              <w:rPr>
+                <w:rFonts w:ascii="Arial" w:eastAsia="Arial" w:hAnsi="Arial"/>
+                <w:sz w:val="21"/>
+              </w:rPr>
+              <w:t>primary</w:t>
+            </w:r>
+            <w:r>
+              <w:rPr>
+                <w:rFonts w:ascii="Arial" w:eastAsia="Arial" w:hAnsi="Arial"/>
+                <w:sz w:val="21"/>
+              </w:rPr>
+              <w:t xml:space="preserve"> </w:t>
+            </w:r>
+            <w:r>
+              <w:rPr>
+                <w:rFonts w:ascii="Arial" w:eastAsia="Arial" w:hAnsi="Arial"/>
+                <w:sz w:val="21"/>
+              </w:rPr>
+              <w:t>)</w:t>
+            </w:r>
+            <w:proofErr w:type="gramEnd"/>
+          </w:p>
+          <w:p>
+            <w:pPr>
+              <w:spacing w:line="303" w:lineRule="exact"/>
+              <w:ind w:left="144" w:right="144"/>
+              <w:rPr>
+                <w:rFonts w:ascii="Arial" w:eastAsia="Arial" w:hAnsi="Arial"/>
+                <w:sz w:val="21"/>
+              </w:rPr>
+            </w:pPr>
+            <w:r>
+              <w:rPr>
+                <w:rFonts w:ascii="Arial" w:eastAsia="Arial" w:hAnsi="Arial"/>
+                <w:sz w:val="21"/>
+              </w:rPr>
+              <w:t xml:space="preserve">New’s Team (secondary) </w:t>
+            </w:r>
+          </w:p>
+          <w:p>
+            <w:pPr>
+              <w:spacing w:line="303" w:lineRule="exact"/>
+              <w:ind w:left="144" w:right="144"/>
+              <w:rPr>
+                <w:rFonts w:ascii="Times New Roman" w:eastAsia="Times New Roman" w:hAnsi="Times New Roman"/>
+                <w:sz w:val="24"/>
+              </w:rPr>
+            </w:pPr>
+          </w:p>
+        </w:tc>
+      </w:tr>
+      <w:tr>
+        <w:tc>
+          <w:tcPr>
+            <w:tcW w:w="1795" w:type="dxa"/>
+            <w:shd w:val="clear" w:color="auto" w:fill="F2F2F2" w:themeFill="background1" w:themeFillShade="F2"/>
+          </w:tcPr>
+          <w:p>
+            <w:pPr>
+              <w:spacing w:line="303" w:lineRule="exact"/>
+              <w:ind w:left="144" w:right="144"/>
+              <w:jc w:val="right"/>
+              <w:rPr>
+                <w:rFonts w:ascii="Times New Roman" w:eastAsia="Times New Roman" w:hAnsi="Times New Roman"/>
+                <w:sz w:val="24"/>
+              </w:rPr>
+            </w:pPr>
+            <w:r>
+              <w:rPr>
+                <w:rFonts w:ascii="Times New Roman" w:eastAsia="Times New Roman" w:hAnsi="Times New Roman"/>
+                <w:b/>
+                <w:sz w:val="21"/>
+              </w:rPr>
+              <w:t>Description:</w:t>
+            </w:r>
+          </w:p>
+        </w:tc>
+        <w:tc>
+          <w:tcPr>
+            <w:tcW w:w="7511" w:type="dxa"/>
+            <w:gridSpan w:val="3"/>
+          </w:tcPr>
+          <w:p>
+            <w:pPr>
+              <w:spacing w:line="303" w:lineRule="exact"/>
+              <w:ind w:left="144" w:right="144"/>
+              <w:rPr>
+                <w:rFonts w:ascii="Times New Roman" w:eastAsia="Times New Roman" w:hAnsi="Times New Roman"/>
+                <w:sz w:val="24"/>
+              </w:rPr>
+            </w:pPr>
+          </w:p>
+        </w:tc>
+      </w:tr>
+      <w:tr>
+        <w:tc>
+          <w:tcPr>
+            <w:tcW w:w="1795" w:type="dxa"/>
+            <w:shd w:val="clear" w:color="auto" w:fill="F2F2F2" w:themeFill="background1" w:themeFillShade="F2"/>
+          </w:tcPr>
+          <w:p>
+            <w:pPr>
+              <w:spacing w:line="303" w:lineRule="exact"/>
+              <w:ind w:left="144" w:right="144"/>
+              <w:jc w:val="right"/>
+              <w:rPr>
+                <w:rFonts w:ascii="Times New Roman" w:eastAsia="Times New Roman" w:hAnsi="Times New Roman"/>
+                <w:sz w:val="24"/>
+              </w:rPr>
+            </w:pPr>
+            <w:r>
+              <w:rPr>
+                <w:rFonts w:ascii="Times New Roman" w:eastAsia="Times New Roman" w:hAnsi="Times New Roman"/>
+                <w:b/>
+                <w:sz w:val="21"/>
+              </w:rPr>
+              <w:t>Trigger:</w:t>
+            </w:r>
+          </w:p>
+        </w:tc>
+        <w:tc>
+          <w:tcPr>
+            <w:tcW w:w="7511" w:type="dxa"/>
+            <w:gridSpan w:val="3"/>
+          </w:tcPr>
+          <w:p>
+            <w:pPr>
+              <w:spacing w:line="303" w:lineRule="exact"/>
+              <w:ind w:left="144" w:right="144"/>
+              <w:rPr>
+                <w:rFonts w:ascii="Times New Roman" w:eastAsia="Times New Roman" w:hAnsi="Times New Roman"/>
+                <w:sz w:val="24"/>
+              </w:rPr>
+            </w:pPr>
+            <w:r>
+              <w:rPr>
+                <w:rFonts w:ascii="Times New Roman" w:eastAsia="Times New Roman" w:hAnsi="Times New Roman"/>
+                <w:sz w:val="24"/>
+              </w:rPr>
+              <w:t>A Competition has finish and no body update the information</w:t>
+            </w:r>
+          </w:p>
+        </w:tc>
+      </w:tr>
+      <w:tr>
+        <w:tc>
+          <w:tcPr>
+            <w:tcW w:w="1795" w:type="dxa"/>
+            <w:shd w:val="clear" w:color="auto" w:fill="F2F2F2" w:themeFill="background1" w:themeFillShade="F2"/>
+          </w:tcPr>
+          <w:p>
+            <w:pPr>
+              <w:spacing w:line="303" w:lineRule="exact"/>
+              <w:ind w:left="144" w:right="144"/>
+              <w:jc w:val="right"/>
+              <w:rPr>
+                <w:rFonts w:ascii="Times New Roman" w:eastAsia="Times New Roman" w:hAnsi="Times New Roman"/>
+                <w:sz w:val="24"/>
+              </w:rPr>
+            </w:pPr>
+            <w:r>
+              <w:rPr>
+                <w:rFonts w:ascii="Times New Roman" w:eastAsia="Times New Roman" w:hAnsi="Times New Roman"/>
+                <w:b/>
+                <w:sz w:val="21"/>
+              </w:rPr>
+              <w:t>Preconditions:</w:t>
+            </w:r>
+          </w:p>
+        </w:tc>
+        <w:tc>
+          <w:tcPr>
+            <w:tcW w:w="7511" w:type="dxa"/>
+            <w:gridSpan w:val="3"/>
+          </w:tcPr>
+          <w:p>
+            <w:pPr>
+              <w:spacing w:line="303" w:lineRule="exact"/>
+              <w:ind w:right="144"/>
+              <w:rPr>
+                <w:rFonts w:ascii="Arial" w:eastAsia="Arial" w:hAnsi="Arial"/>
+                <w:sz w:val="21"/>
+              </w:rPr>
+            </w:pPr>
+          </w:p>
+          <w:p>
+            <w:pPr>
+              <w:spacing w:line="303" w:lineRule="exact"/>
+              <w:ind w:left="144" w:right="144"/>
+              <w:rPr>
+                <w:rFonts w:ascii="Arial" w:eastAsia="Arial" w:hAnsi="Arial"/>
+                <w:sz w:val="21"/>
+              </w:rPr>
+            </w:pPr>
+          </w:p>
+        </w:tc>
+      </w:tr>
+      <w:tr>
+        <w:tc>
+          <w:tcPr>
+            <w:tcW w:w="1795" w:type="dxa"/>
+            <w:shd w:val="clear" w:color="auto" w:fill="F2F2F2" w:themeFill="background1" w:themeFillShade="F2"/>
+          </w:tcPr>
+          <w:p>
+            <w:pPr>
+              <w:spacing w:line="303" w:lineRule="exact"/>
+              <w:ind w:left="144" w:right="144"/>
+              <w:jc w:val="right"/>
+              <w:rPr>
+                <w:rFonts w:ascii="Times New Roman" w:eastAsia="Times New Roman" w:hAnsi="Times New Roman"/>
+                <w:b/>
+                <w:sz w:val="21"/>
+              </w:rPr>
+            </w:pPr>
+            <w:r>
+              <w:rPr>
+                <w:rFonts w:ascii="Times New Roman" w:eastAsia="Times New Roman" w:hAnsi="Times New Roman"/>
+                <w:b/>
+                <w:sz w:val="21"/>
+              </w:rPr>
+              <w:t>Postconditions:</w:t>
+            </w:r>
+          </w:p>
+        </w:tc>
+        <w:tc>
+          <w:tcPr>
+            <w:tcW w:w="7511" w:type="dxa"/>
+            <w:gridSpan w:val="3"/>
+          </w:tcPr>
+          <w:p>
+            <w:pPr>
+              <w:spacing w:line="303" w:lineRule="exact"/>
+              <w:ind w:left="144" w:right="144"/>
+              <w:rPr>
+                <w:rFonts w:ascii="Arial" w:eastAsia="Arial" w:hAnsi="Arial"/>
+                <w:sz w:val="21"/>
+              </w:rPr>
+            </w:pPr>
+          </w:p>
+        </w:tc>
+      </w:tr>
+      <w:tr>
+        <w:tc>
+          <w:tcPr>
+            <w:tcW w:w="1795" w:type="dxa"/>
+            <w:shd w:val="clear" w:color="auto" w:fill="F2F2F2" w:themeFill="background1" w:themeFillShade="F2"/>
+          </w:tcPr>
+          <w:p>
+            <w:pPr>
+              <w:spacing w:line="303" w:lineRule="exact"/>
+              <w:ind w:left="144" w:right="144"/>
+              <w:jc w:val="right"/>
+              <w:rPr>
+                <w:rFonts w:ascii="Times New Roman" w:eastAsia="Times New Roman" w:hAnsi="Times New Roman"/>
+                <w:b/>
+                <w:sz w:val="21"/>
+              </w:rPr>
+            </w:pPr>
+            <w:r>
+              <w:rPr>
+                <w:rFonts w:ascii="Times New Roman" w:eastAsia="Times New Roman" w:hAnsi="Times New Roman"/>
+                <w:b/>
+                <w:sz w:val="21"/>
+              </w:rPr>
+              <w:t>Normal Flow:</w:t>
+            </w:r>
+          </w:p>
+        </w:tc>
+        <w:tc>
+          <w:tcPr>
+            <w:tcW w:w="7511" w:type="dxa"/>
+            <w:gridSpan w:val="3"/>
+          </w:tcPr>
+          <w:p>
+            <w:pPr>
+              <w:spacing w:line="303" w:lineRule="exact"/>
+              <w:ind w:right="144"/>
+              <w:rPr>
+                <w:rFonts w:ascii="Arial" w:eastAsia="Arial" w:hAnsi="Arial"/>
+                <w:sz w:val="21"/>
+              </w:rPr>
+            </w:pPr>
+            <w:r>
+              <w:rPr>
+                <w:rFonts w:ascii="Arial" w:eastAsia="Arial" w:hAnsi="Arial"/>
+                <w:sz w:val="21"/>
+              </w:rPr>
+              <w:t xml:space="preserve">1. </w:t>
+            </w:r>
+            <w:r>
+              <w:rPr>
+                <w:rFonts w:ascii="Arial" w:eastAsia="Arial" w:hAnsi="Arial"/>
+                <w:sz w:val="21"/>
+              </w:rPr>
+              <w:t xml:space="preserve">The System shows a message that tell the user that a specific competition </w:t>
+            </w:r>
+            <w:r>
+              <w:rPr>
+                <w:rFonts w:ascii="Arial" w:eastAsia="Arial" w:hAnsi="Arial"/>
+                <w:sz w:val="21"/>
+              </w:rPr>
+              <w:t xml:space="preserve">  </w:t>
+            </w:r>
+            <w:r>
+              <w:rPr>
+                <w:rFonts w:ascii="Arial" w:eastAsia="Arial" w:hAnsi="Arial"/>
+                <w:sz w:val="21"/>
+              </w:rPr>
+              <w:t>has finished</w:t>
+            </w:r>
+          </w:p>
+        </w:tc>
+      </w:tr>
+      <w:tr>
+        <w:tc>
+          <w:tcPr>
+            <w:tcW w:w="1795" w:type="dxa"/>
+            <w:shd w:val="clear" w:color="auto" w:fill="F2F2F2" w:themeFill="background1" w:themeFillShade="F2"/>
+          </w:tcPr>
+          <w:p>
+            <w:pPr>
+              <w:spacing w:line="303" w:lineRule="exact"/>
+              <w:ind w:left="144" w:right="144"/>
+              <w:jc w:val="right"/>
+              <w:rPr>
+                <w:rFonts w:ascii="Times New Roman" w:eastAsia="Times New Roman" w:hAnsi="Times New Roman"/>
+                <w:b/>
+                <w:sz w:val="21"/>
+              </w:rPr>
+            </w:pPr>
+            <w:r>
+              <w:rPr>
+                <w:rFonts w:ascii="Times New Roman" w:eastAsia="Times New Roman" w:hAnsi="Times New Roman"/>
+                <w:b/>
+                <w:sz w:val="21"/>
+              </w:rPr>
+              <w:t>Alternative Flows:</w:t>
+            </w:r>
+          </w:p>
+        </w:tc>
+        <w:tc>
+          <w:tcPr>
+            <w:tcW w:w="7511" w:type="dxa"/>
+            <w:gridSpan w:val="3"/>
+          </w:tcPr>
+          <w:p>
+            <w:pPr>
+              <w:spacing w:line="303" w:lineRule="exact"/>
+              <w:ind w:right="144"/>
+              <w:rPr>
+                <w:rFonts w:ascii="Arial" w:eastAsia="Arial" w:hAnsi="Arial"/>
+                <w:sz w:val="21"/>
+              </w:rPr>
+            </w:pPr>
+          </w:p>
+        </w:tc>
+      </w:tr>
+      <w:tr>
+        <w:tc>
+          <w:tcPr>
+            <w:tcW w:w="1795" w:type="dxa"/>
+            <w:shd w:val="clear" w:color="auto" w:fill="F2F2F2" w:themeFill="background1" w:themeFillShade="F2"/>
+          </w:tcPr>
+          <w:p>
+            <w:pPr>
+              <w:spacing w:line="303" w:lineRule="exact"/>
+              <w:ind w:left="144" w:right="144"/>
+              <w:jc w:val="right"/>
+              <w:rPr>
+                <w:rFonts w:ascii="Times New Roman" w:eastAsia="Times New Roman" w:hAnsi="Times New Roman"/>
+                <w:b/>
+                <w:sz w:val="21"/>
+              </w:rPr>
+            </w:pPr>
+            <w:r>
+              <w:rPr>
+                <w:rFonts w:ascii="Times New Roman" w:eastAsia="Times New Roman" w:hAnsi="Times New Roman"/>
+                <w:b/>
+                <w:sz w:val="21"/>
+              </w:rPr>
+              <w:t>Exceptions:</w:t>
+            </w:r>
+          </w:p>
+        </w:tc>
+        <w:tc>
+          <w:tcPr>
+            <w:tcW w:w="7511" w:type="dxa"/>
+            <w:gridSpan w:val="3"/>
+          </w:tcPr>
+          <w:p>
+            <w:pPr>
+              <w:spacing w:line="303" w:lineRule="exact"/>
+              <w:ind w:right="144"/>
+              <w:rPr>
+                <w:rFonts w:ascii="Arial" w:eastAsia="Arial" w:hAnsi="Arial"/>
+                <w:sz w:val="21"/>
+              </w:rPr>
+            </w:pPr>
+          </w:p>
+        </w:tc>
+      </w:tr>
+      <w:tr>
+        <w:tc>
+          <w:tcPr>
+            <w:tcW w:w="1795" w:type="dxa"/>
+            <w:shd w:val="clear" w:color="auto" w:fill="F2F2F2" w:themeFill="background1" w:themeFillShade="F2"/>
+          </w:tcPr>
+          <w:p>
+            <w:pPr>
+              <w:spacing w:line="303" w:lineRule="exact"/>
+              <w:ind w:left="144" w:right="144"/>
+              <w:jc w:val="right"/>
+              <w:rPr>
+                <w:rFonts w:ascii="Times New Roman" w:eastAsia="Times New Roman" w:hAnsi="Times New Roman"/>
+                <w:b/>
+                <w:sz w:val="21"/>
+              </w:rPr>
+            </w:pPr>
+            <w:r>
+              <w:rPr>
+                <w:rFonts w:ascii="Times New Roman" w:eastAsia="Times New Roman" w:hAnsi="Times New Roman"/>
+                <w:b/>
+                <w:sz w:val="21"/>
+              </w:rPr>
+              <w:t>Assumptions:</w:t>
+            </w:r>
+          </w:p>
+        </w:tc>
+        <w:tc>
+          <w:tcPr>
+            <w:tcW w:w="7511" w:type="dxa"/>
+            <w:gridSpan w:val="3"/>
+          </w:tcPr>
+          <w:p>
+            <w:pPr>
+              <w:spacing w:line="303" w:lineRule="exact"/>
+              <w:ind w:left="144" w:right="144"/>
+              <w:rPr>
+                <w:rFonts w:ascii="Arial" w:eastAsia="Arial" w:hAnsi="Arial"/>
+                <w:sz w:val="21"/>
+              </w:rPr>
+            </w:pPr>
+          </w:p>
+          <w:p>
+            <w:pPr>
+              <w:spacing w:line="303" w:lineRule="exact"/>
+              <w:ind w:left="144" w:right="144"/>
+              <w:rPr>
+                <w:rFonts w:ascii="Arial" w:eastAsia="Arial" w:hAnsi="Arial"/>
+                <w:sz w:val="21"/>
+              </w:rPr>
+            </w:pPr>
+          </w:p>
+        </w:tc>
+      </w:tr>
+      <w:tr>
+        <w:tc>
+          <w:tcPr>
+            <w:tcW w:w="1795" w:type="dxa"/>
+            <w:shd w:val="clear" w:color="auto" w:fill="F2F2F2" w:themeFill="background1" w:themeFillShade="F2"/>
+          </w:tcPr>
+          <w:p>
+            <w:pPr>
+              <w:spacing w:line="303" w:lineRule="exact"/>
+              <w:ind w:left="144" w:right="144"/>
+              <w:jc w:val="right"/>
+              <w:rPr>
+                <w:rFonts w:ascii="Times New Roman" w:eastAsia="Times New Roman" w:hAnsi="Times New Roman"/>
+                <w:b/>
+                <w:sz w:val="21"/>
+              </w:rPr>
+            </w:pPr>
+            <w:r>
+              <w:rPr>
+                <w:rFonts w:ascii="Times New Roman" w:eastAsia="Times New Roman" w:hAnsi="Times New Roman"/>
+                <w:b/>
+                <w:sz w:val="21"/>
+              </w:rPr>
+              <w:t>Notes and Issues:</w:t>
+            </w:r>
+          </w:p>
+        </w:tc>
+        <w:tc>
+          <w:tcPr>
+            <w:tcW w:w="7511" w:type="dxa"/>
+            <w:gridSpan w:val="3"/>
+          </w:tcPr>
+          <w:p>
+            <w:pPr>
+              <w:spacing w:line="303" w:lineRule="exact"/>
+              <w:ind w:left="144" w:right="144"/>
+              <w:rPr>
+                <w:rFonts w:ascii="Arial" w:eastAsia="Arial" w:hAnsi="Arial"/>
+                <w:sz w:val="21"/>
+              </w:rPr>
+            </w:pPr>
+          </w:p>
+        </w:tc>
+      </w:tr>
+    </w:tbl>
+    <w:p/>
+    <w:p/>
+    <w:p>
+      <w:pPr>
+        <w:spacing w:after="160" w:line="259" w:lineRule="auto"/>
+      </w:pPr>
+      <w:r>
+        <w:br w:type="page"/>
+      </w:r>
+    </w:p>
     <w:p/>
     <w:sectPr>
       <w:pgSz w:w="12240" w:h="15840"/>

</xml_diff>

<commit_message>
This is Really the Finail edit {:
</commit_message>
<xml_diff>
--- a/docs/Use case description template.docx
+++ b/docs/Use case description template.docx
@@ -342,12 +342,21 @@
                 <w:sz w:val="21"/>
               </w:rPr>
             </w:pPr>
-            <w:r>
-              <w:rPr>
-                <w:rFonts w:ascii="Arial" w:eastAsia="Arial" w:hAnsi="Arial"/>
-                <w:sz w:val="21"/>
-              </w:rPr>
-              <w:t>New’s Team</w:t>
+            <w:proofErr w:type="spellStart"/>
+            <w:r>
+              <w:rPr>
+                <w:rFonts w:ascii="Arial" w:eastAsia="Arial" w:hAnsi="Arial"/>
+                <w:sz w:val="21"/>
+              </w:rPr>
+              <w:t>New’s</w:t>
+            </w:r>
+            <w:proofErr w:type="spellEnd"/>
+            <w:r>
+              <w:rPr>
+                <w:rFonts w:ascii="Arial" w:eastAsia="Arial" w:hAnsi="Arial"/>
+                <w:sz w:val="21"/>
+              </w:rPr>
+              <w:t xml:space="preserve"> Team</w:t>
             </w:r>
             <w:r>
               <w:rPr>
@@ -466,6 +475,13 @@
                 <w:sz w:val="24"/>
               </w:rPr>
             </w:pPr>
+            <w:r>
+              <w:rPr>
+                <w:rFonts w:ascii="Times New Roman" w:eastAsia="Times New Roman" w:hAnsi="Times New Roman"/>
+                <w:sz w:val="24"/>
+              </w:rPr>
+              <w:t>User Click</w:t>
+            </w:r>
           </w:p>
         </w:tc>
       </w:tr>
@@ -1214,12 +1230,21 @@
                 <w:sz w:val="21"/>
               </w:rPr>
             </w:pPr>
-            <w:r>
-              <w:rPr>
-                <w:rFonts w:ascii="Arial" w:eastAsia="Arial" w:hAnsi="Arial"/>
-                <w:sz w:val="21"/>
-              </w:rPr>
-              <w:t xml:space="preserve">New’s Team (primary) </w:t>
+            <w:proofErr w:type="spellStart"/>
+            <w:r>
+              <w:rPr>
+                <w:rFonts w:ascii="Arial" w:eastAsia="Arial" w:hAnsi="Arial"/>
+                <w:sz w:val="21"/>
+              </w:rPr>
+              <w:t>New’s</w:t>
+            </w:r>
+            <w:proofErr w:type="spellEnd"/>
+            <w:r>
+              <w:rPr>
+                <w:rFonts w:ascii="Arial" w:eastAsia="Arial" w:hAnsi="Arial"/>
+                <w:sz w:val="21"/>
+              </w:rPr>
+              <w:t xml:space="preserve"> Team (primary) </w:t>
             </w:r>
           </w:p>
           <w:p>
@@ -1324,6 +1349,13 @@
                 <w:sz w:val="24"/>
               </w:rPr>
             </w:pPr>
+            <w:r>
+              <w:rPr>
+                <w:rFonts w:ascii="Times New Roman" w:eastAsia="Times New Roman" w:hAnsi="Times New Roman"/>
+                <w:sz w:val="24"/>
+              </w:rPr>
+              <w:t>User Click</w:t>
+            </w:r>
           </w:p>
         </w:tc>
       </w:tr>
@@ -2102,12 +2134,21 @@
                 <w:sz w:val="21"/>
               </w:rPr>
             </w:pPr>
-            <w:r>
-              <w:rPr>
-                <w:rFonts w:ascii="Arial" w:eastAsia="Arial" w:hAnsi="Arial"/>
-                <w:sz w:val="21"/>
-              </w:rPr>
-              <w:t xml:space="preserve">New’s Team (primary) </w:t>
+            <w:proofErr w:type="spellStart"/>
+            <w:r>
+              <w:rPr>
+                <w:rFonts w:ascii="Arial" w:eastAsia="Arial" w:hAnsi="Arial"/>
+                <w:sz w:val="21"/>
+              </w:rPr>
+              <w:t>New’s</w:t>
+            </w:r>
+            <w:proofErr w:type="spellEnd"/>
+            <w:r>
+              <w:rPr>
+                <w:rFonts w:ascii="Arial" w:eastAsia="Arial" w:hAnsi="Arial"/>
+                <w:sz w:val="21"/>
+              </w:rPr>
+              <w:t xml:space="preserve"> Team (primary) </w:t>
             </w:r>
           </w:p>
           <w:p>
@@ -2212,6 +2253,13 @@
                 <w:sz w:val="24"/>
               </w:rPr>
             </w:pPr>
+            <w:r>
+              <w:rPr>
+                <w:rFonts w:ascii="Times New Roman" w:eastAsia="Times New Roman" w:hAnsi="Times New Roman"/>
+                <w:sz w:val="24"/>
+              </w:rPr>
+              <w:t>User Click</w:t>
+            </w:r>
           </w:p>
         </w:tc>
       </w:tr>
@@ -2516,18 +2564,25 @@
           <w:p>
             <w:pPr>
               <w:spacing w:line="303" w:lineRule="exact"/>
-              <w:ind w:left="144" w:right="144"/>
-              <w:rPr>
-                <w:rFonts w:ascii="Arial" w:eastAsia="Arial" w:hAnsi="Arial"/>
-                <w:sz w:val="21"/>
-              </w:rPr>
-            </w:pPr>
-            <w:r>
-              <w:rPr>
-                <w:rFonts w:ascii="Arial" w:eastAsia="Arial" w:hAnsi="Arial"/>
-                <w:sz w:val="21"/>
-              </w:rPr>
-              <w:t>The system enters invalid or missing information.</w:t>
+              <w:ind w:right="144"/>
+              <w:rPr>
+                <w:rFonts w:ascii="Arial" w:eastAsia="Arial" w:hAnsi="Arial"/>
+                <w:sz w:val="21"/>
+              </w:rPr>
+            </w:pPr>
+            <w:r>
+              <w:rPr>
+                <w:rFonts w:ascii="Arial" w:eastAsia="Arial" w:hAnsi="Arial"/>
+                <w:sz w:val="21"/>
+              </w:rPr>
+              <w:t>1</w:t>
+            </w:r>
+            <w:r>
+              <w:rPr>
+                <w:rFonts w:ascii="Arial" w:eastAsia="Arial" w:hAnsi="Arial"/>
+                <w:sz w:val="21"/>
+              </w:rPr>
+              <w:t>. The user enters invalid or missing information.</w:t>
             </w:r>
           </w:p>
           <w:p>
@@ -2544,6 +2599,13 @@
                 <w:sz w:val="21"/>
               </w:rPr>
             </w:pPr>
+            <w:r>
+              <w:rPr>
+                <w:rFonts w:ascii="Arial" w:eastAsia="Arial" w:hAnsi="Arial"/>
+                <w:sz w:val="21"/>
+              </w:rPr>
+              <w:t xml:space="preserve"> </w:t>
+            </w:r>
             <w:r>
               <w:rPr>
                 <w:rFonts w:ascii="Arial" w:eastAsia="Arial" w:hAnsi="Arial"/>
@@ -3076,12 +3138,21 @@
                 <w:sz w:val="21"/>
               </w:rPr>
             </w:pPr>
-            <w:r>
-              <w:rPr>
-                <w:rFonts w:ascii="Arial" w:eastAsia="Arial" w:hAnsi="Arial"/>
-                <w:sz w:val="21"/>
-              </w:rPr>
-              <w:t xml:space="preserve">New’s Team (primary) </w:t>
+            <w:proofErr w:type="spellStart"/>
+            <w:r>
+              <w:rPr>
+                <w:rFonts w:ascii="Arial" w:eastAsia="Arial" w:hAnsi="Arial"/>
+                <w:sz w:val="21"/>
+              </w:rPr>
+              <w:t>New’s</w:t>
+            </w:r>
+            <w:proofErr w:type="spellEnd"/>
+            <w:r>
+              <w:rPr>
+                <w:rFonts w:ascii="Arial" w:eastAsia="Arial" w:hAnsi="Arial"/>
+                <w:sz w:val="21"/>
+              </w:rPr>
+              <w:t xml:space="preserve"> Team (primary) </w:t>
             </w:r>
           </w:p>
           <w:p>
@@ -3186,6 +3257,13 @@
                 <w:sz w:val="24"/>
               </w:rPr>
             </w:pPr>
+            <w:r>
+              <w:rPr>
+                <w:rFonts w:ascii="Times New Roman" w:eastAsia="Times New Roman" w:hAnsi="Times New Roman"/>
+                <w:sz w:val="24"/>
+              </w:rPr>
+              <w:t>User Click</w:t>
+            </w:r>
           </w:p>
         </w:tc>
       </w:tr>
@@ -3332,7 +3410,21 @@
                 <w:rFonts w:ascii="Arial" w:eastAsia="Arial" w:hAnsi="Arial"/>
                 <w:sz w:val="21"/>
               </w:rPr>
-              <w:t>1. The user clicks on the edit button</w:t>
+              <w:t>1. The u</w:t>
+            </w:r>
+            <w:r>
+              <w:rPr>
+                <w:rFonts w:ascii="Arial" w:eastAsia="Arial" w:hAnsi="Arial"/>
+                <w:sz w:val="21"/>
+              </w:rPr>
+              <w:t>se</w:t>
+            </w:r>
+            <w:r>
+              <w:rPr>
+                <w:rFonts w:ascii="Arial" w:eastAsia="Arial" w:hAnsi="Arial"/>
+                <w:sz w:val="21"/>
+              </w:rPr>
+              <w:t>r chooses competition from the competitions list.</w:t>
             </w:r>
           </w:p>
           <w:p>
@@ -3349,58 +3441,7 @@
                 <w:rFonts w:ascii="Arial" w:eastAsia="Arial" w:hAnsi="Arial"/>
                 <w:sz w:val="21"/>
               </w:rPr>
-              <w:t>2. All information regarding the competition is displayed for the user to edit</w:t>
-            </w:r>
-          </w:p>
-          <w:p>
-            <w:pPr>
-              <w:spacing w:line="303" w:lineRule="exact"/>
-              <w:ind w:right="144"/>
-              <w:rPr>
-                <w:rFonts w:ascii="Arial" w:eastAsia="Arial" w:hAnsi="Arial"/>
-                <w:sz w:val="21"/>
-              </w:rPr>
-            </w:pPr>
-            <w:r>
-              <w:rPr>
-                <w:rFonts w:ascii="Arial" w:eastAsia="Arial" w:hAnsi="Arial"/>
-                <w:sz w:val="21"/>
-              </w:rPr>
-              <w:t>3. The user makes his or her changes</w:t>
-            </w:r>
-          </w:p>
-          <w:p>
-            <w:pPr>
-              <w:spacing w:line="303" w:lineRule="exact"/>
-              <w:ind w:right="144"/>
-              <w:rPr>
-                <w:rFonts w:ascii="Arial" w:eastAsia="Arial" w:hAnsi="Arial"/>
-                <w:sz w:val="21"/>
-              </w:rPr>
-            </w:pPr>
-            <w:r>
-              <w:rPr>
-                <w:rFonts w:ascii="Arial" w:eastAsia="Arial" w:hAnsi="Arial"/>
-                <w:sz w:val="21"/>
-              </w:rPr>
-              <w:t>4. The system updates the competition</w:t>
-            </w:r>
-          </w:p>
-          <w:p>
-            <w:pPr>
-              <w:spacing w:line="303" w:lineRule="exact"/>
-              <w:ind w:right="144"/>
-              <w:rPr>
-                <w:rFonts w:ascii="Arial" w:eastAsia="Arial" w:hAnsi="Arial"/>
-                <w:sz w:val="21"/>
-              </w:rPr>
-            </w:pPr>
-            <w:r>
-              <w:rPr>
-                <w:rFonts w:ascii="Arial" w:eastAsia="Arial" w:hAnsi="Arial"/>
-                <w:sz w:val="21"/>
-              </w:rPr>
-              <w:t>5. Upon clicking save, the competition is stored within the data file</w:t>
+              <w:t>2. The user clicks on the edit button</w:t>
             </w:r>
           </w:p>
         </w:tc>
@@ -3485,14 +3526,7 @@
                 <w:rFonts w:ascii="Arial" w:eastAsia="Arial" w:hAnsi="Arial"/>
                 <w:sz w:val="21"/>
               </w:rPr>
-              <w:t xml:space="preserve">    </w:t>
-            </w:r>
-            <w:r>
-              <w:rPr>
-                <w:rFonts w:ascii="Arial" w:eastAsia="Arial" w:hAnsi="Arial"/>
-                <w:sz w:val="21"/>
-              </w:rPr>
-              <w:t>information</w:t>
+              <w:t xml:space="preserve">    information</w:t>
             </w:r>
           </w:p>
         </w:tc>
@@ -4002,12 +4036,21 @@
                 <w:sz w:val="21"/>
               </w:rPr>
             </w:pPr>
-            <w:r>
-              <w:rPr>
-                <w:rFonts w:ascii="Arial" w:eastAsia="Arial" w:hAnsi="Arial"/>
-                <w:sz w:val="21"/>
-              </w:rPr>
-              <w:t xml:space="preserve">New’s Team (primary) </w:t>
+            <w:proofErr w:type="spellStart"/>
+            <w:r>
+              <w:rPr>
+                <w:rFonts w:ascii="Arial" w:eastAsia="Arial" w:hAnsi="Arial"/>
+                <w:sz w:val="21"/>
+              </w:rPr>
+              <w:t>New’s</w:t>
+            </w:r>
+            <w:proofErr w:type="spellEnd"/>
+            <w:r>
+              <w:rPr>
+                <w:rFonts w:ascii="Arial" w:eastAsia="Arial" w:hAnsi="Arial"/>
+                <w:sz w:val="21"/>
+              </w:rPr>
+              <w:t xml:space="preserve"> Team (primary) </w:t>
             </w:r>
           </w:p>
           <w:p>
@@ -4112,6 +4155,13 @@
                 <w:sz w:val="24"/>
               </w:rPr>
             </w:pPr>
+            <w:r>
+              <w:rPr>
+                <w:rFonts w:ascii="Times New Roman" w:eastAsia="Times New Roman" w:hAnsi="Times New Roman"/>
+                <w:sz w:val="24"/>
+              </w:rPr>
+              <w:t>User Click</w:t>
+            </w:r>
           </w:p>
         </w:tc>
       </w:tr>
@@ -4882,12 +4932,21 @@
                 <w:sz w:val="21"/>
               </w:rPr>
             </w:pPr>
-            <w:r>
-              <w:rPr>
-                <w:rFonts w:ascii="Arial" w:eastAsia="Arial" w:hAnsi="Arial"/>
-                <w:sz w:val="21"/>
-              </w:rPr>
-              <w:t xml:space="preserve">New’s Team (primary) </w:t>
+            <w:proofErr w:type="spellStart"/>
+            <w:r>
+              <w:rPr>
+                <w:rFonts w:ascii="Arial" w:eastAsia="Arial" w:hAnsi="Arial"/>
+                <w:sz w:val="21"/>
+              </w:rPr>
+              <w:t>New’s</w:t>
+            </w:r>
+            <w:proofErr w:type="spellEnd"/>
+            <w:r>
+              <w:rPr>
+                <w:rFonts w:ascii="Arial" w:eastAsia="Arial" w:hAnsi="Arial"/>
+                <w:sz w:val="21"/>
+              </w:rPr>
+              <w:t xml:space="preserve"> Team (primary) </w:t>
             </w:r>
           </w:p>
           <w:p>
@@ -4992,6 +5051,13 @@
                 <w:sz w:val="24"/>
               </w:rPr>
             </w:pPr>
+            <w:r>
+              <w:rPr>
+                <w:rFonts w:ascii="Times New Roman" w:eastAsia="Times New Roman" w:hAnsi="Times New Roman"/>
+                <w:sz w:val="24"/>
+              </w:rPr>
+              <w:t>User Click</w:t>
+            </w:r>
           </w:p>
         </w:tc>
       </w:tr>
@@ -5760,12 +5826,21 @@
                 <w:sz w:val="21"/>
               </w:rPr>
             </w:pPr>
-            <w:r>
-              <w:rPr>
-                <w:rFonts w:ascii="Arial" w:eastAsia="Arial" w:hAnsi="Arial"/>
-                <w:sz w:val="21"/>
-              </w:rPr>
-              <w:t xml:space="preserve">New’s Team (primary) </w:t>
+            <w:proofErr w:type="spellStart"/>
+            <w:r>
+              <w:rPr>
+                <w:rFonts w:ascii="Arial" w:eastAsia="Arial" w:hAnsi="Arial"/>
+                <w:sz w:val="21"/>
+              </w:rPr>
+              <w:t>New’s</w:t>
+            </w:r>
+            <w:proofErr w:type="spellEnd"/>
+            <w:r>
+              <w:rPr>
+                <w:rFonts w:ascii="Arial" w:eastAsia="Arial" w:hAnsi="Arial"/>
+                <w:sz w:val="21"/>
+              </w:rPr>
+              <w:t xml:space="preserve"> Team (primary) </w:t>
             </w:r>
           </w:p>
           <w:p>
@@ -5870,6 +5945,13 @@
                 <w:sz w:val="24"/>
               </w:rPr>
             </w:pPr>
+            <w:r>
+              <w:rPr>
+                <w:rFonts w:ascii="Times New Roman" w:eastAsia="Times New Roman" w:hAnsi="Times New Roman"/>
+                <w:sz w:val="24"/>
+              </w:rPr>
+              <w:t>User Click</w:t>
+            </w:r>
           </w:p>
         </w:tc>
       </w:tr>
@@ -6047,21 +6129,7 @@
                 <w:rFonts w:ascii="Arial" w:eastAsia="Arial" w:hAnsi="Arial"/>
                 <w:sz w:val="21"/>
               </w:rPr>
-              <w:t>competition that</w:t>
-            </w:r>
-            <w:r>
-              <w:rPr>
-                <w:rFonts w:ascii="Arial" w:eastAsia="Arial" w:hAnsi="Arial"/>
-                <w:sz w:val="21"/>
-              </w:rPr>
-              <w:t xml:space="preserve"> </w:t>
-            </w:r>
-            <w:r>
-              <w:rPr>
-                <w:rFonts w:ascii="Arial" w:eastAsia="Arial" w:hAnsi="Arial"/>
-                <w:sz w:val="21"/>
-              </w:rPr>
-              <w:t>are due.</w:t>
+              <w:t>competition that are due.</w:t>
             </w:r>
           </w:p>
         </w:tc>
@@ -6657,12 +6725,21 @@
                 <w:sz w:val="21"/>
               </w:rPr>
             </w:pPr>
-            <w:r>
-              <w:rPr>
-                <w:rFonts w:ascii="Arial" w:eastAsia="Arial" w:hAnsi="Arial"/>
-                <w:sz w:val="21"/>
-              </w:rPr>
-              <w:t xml:space="preserve">New’s Team (primary) </w:t>
+            <w:proofErr w:type="spellStart"/>
+            <w:r>
+              <w:rPr>
+                <w:rFonts w:ascii="Arial" w:eastAsia="Arial" w:hAnsi="Arial"/>
+                <w:sz w:val="21"/>
+              </w:rPr>
+              <w:t>New’s</w:t>
+            </w:r>
+            <w:proofErr w:type="spellEnd"/>
+            <w:r>
+              <w:rPr>
+                <w:rFonts w:ascii="Arial" w:eastAsia="Arial" w:hAnsi="Arial"/>
+                <w:sz w:val="21"/>
+              </w:rPr>
+              <w:t xml:space="preserve"> Team (primary) </w:t>
             </w:r>
           </w:p>
           <w:p>
@@ -6767,6 +6844,13 @@
                 <w:sz w:val="24"/>
               </w:rPr>
             </w:pPr>
+            <w:r>
+              <w:rPr>
+                <w:rFonts w:ascii="Times New Roman" w:eastAsia="Times New Roman" w:hAnsi="Times New Roman"/>
+                <w:sz w:val="24"/>
+              </w:rPr>
+              <w:t>User Click</w:t>
+            </w:r>
           </w:p>
         </w:tc>
       </w:tr>
@@ -7185,883 +7269,7 @@
       <w:pPr>
         <w:spacing w:after="160" w:line="259" w:lineRule="auto"/>
       </w:pPr>
-      <w:r>
-        <w:br w:type="page"/>
-      </w:r>
     </w:p>
-    <w:tbl>
-      <w:tblPr>
-        <w:tblStyle w:val="TableGrid"/>
-        <w:tblW w:w="0" w:type="auto"/>
-        <w:tblInd w:w="0" w:type="dxa"/>
-        <w:tblBorders>
-          <w:top w:val="single" w:sz="12" w:space="0" w:color="auto"/>
-          <w:left w:val="single" w:sz="12" w:space="0" w:color="auto"/>
-          <w:bottom w:val="single" w:sz="12" w:space="0" w:color="auto"/>
-          <w:right w:val="single" w:sz="12" w:space="0" w:color="auto"/>
-        </w:tblBorders>
-        <w:tblLook w:val="04A0" w:firstRow="1" w:lastRow="0" w:firstColumn="1" w:lastColumn="0" w:noHBand="0" w:noVBand="1"/>
-      </w:tblPr>
-      <w:tblGrid>
-        <w:gridCol w:w="1795"/>
-        <w:gridCol w:w="3150"/>
-        <w:gridCol w:w="1890"/>
-        <w:gridCol w:w="2471"/>
-      </w:tblGrid>
-      <w:tr>
-        <w:tc>
-          <w:tcPr>
-            <w:tcW w:w="1795" w:type="dxa"/>
-            <w:shd w:val="clear" w:color="auto" w:fill="F2F2F2" w:themeFill="background1" w:themeFillShade="F2"/>
-          </w:tcPr>
-          <w:p>
-            <w:pPr>
-              <w:spacing w:line="0" w:lineRule="atLeast"/>
-              <w:ind w:left="144" w:right="144"/>
-              <w:jc w:val="right"/>
-              <w:rPr>
-                <w:rFonts w:ascii="Times New Roman" w:eastAsia="Times New Roman" w:hAnsi="Times New Roman"/>
-                <w:b/>
-                <w:sz w:val="21"/>
-              </w:rPr>
-            </w:pPr>
-            <w:r>
-              <w:rPr>
-                <w:rFonts w:ascii="Times New Roman" w:eastAsia="Times New Roman" w:hAnsi="Times New Roman"/>
-                <w:b/>
-                <w:sz w:val="21"/>
-              </w:rPr>
-              <w:lastRenderedPageBreak/>
-              <w:t>Use case ID:</w:t>
-            </w:r>
-          </w:p>
-        </w:tc>
-        <w:tc>
-          <w:tcPr>
-            <w:tcW w:w="7511" w:type="dxa"/>
-            <w:gridSpan w:val="3"/>
-            <w:shd w:val="clear" w:color="auto" w:fill="F2F2F2" w:themeFill="background1" w:themeFillShade="F2"/>
-            <w:vAlign w:val="bottom"/>
-          </w:tcPr>
-          <w:p>
-            <w:pPr>
-              <w:spacing w:line="303" w:lineRule="exact"/>
-              <w:ind w:left="144" w:right="144"/>
-              <w:rPr>
-                <w:rFonts w:ascii="Times New Roman" w:eastAsia="Times New Roman" w:hAnsi="Times New Roman"/>
-                <w:sz w:val="24"/>
-              </w:rPr>
-            </w:pPr>
-            <w:r>
-              <w:rPr>
-                <w:rFonts w:ascii="Arial" w:eastAsia="Arial" w:hAnsi="Arial"/>
-                <w:sz w:val="21"/>
-              </w:rPr>
-              <w:t>0</w:t>
-            </w:r>
-            <w:r>
-              <w:rPr>
-                <w:rFonts w:ascii="Arial" w:eastAsia="Arial" w:hAnsi="Arial"/>
-                <w:sz w:val="21"/>
-              </w:rPr>
-              <w:t>9</w:t>
-            </w:r>
-            <w:r>
-              <w:rPr>
-                <w:rFonts w:ascii="Arial" w:eastAsia="Arial" w:hAnsi="Arial"/>
-                <w:sz w:val="21"/>
-              </w:rPr>
-              <w:t>.1</w:t>
-            </w:r>
-          </w:p>
-        </w:tc>
-      </w:tr>
-      <w:tr>
-        <w:tc>
-          <w:tcPr>
-            <w:tcW w:w="1795" w:type="dxa"/>
-            <w:shd w:val="clear" w:color="auto" w:fill="F2F2F2" w:themeFill="background1" w:themeFillShade="F2"/>
-          </w:tcPr>
-          <w:p>
-            <w:pPr>
-              <w:spacing w:line="0" w:lineRule="atLeast"/>
-              <w:ind w:left="144" w:right="144"/>
-              <w:jc w:val="right"/>
-              <w:rPr>
-                <w:rFonts w:ascii="Times New Roman" w:eastAsia="Times New Roman" w:hAnsi="Times New Roman"/>
-                <w:b/>
-                <w:sz w:val="21"/>
-              </w:rPr>
-            </w:pPr>
-            <w:r>
-              <w:rPr>
-                <w:rFonts w:ascii="Times New Roman" w:eastAsia="Times New Roman" w:hAnsi="Times New Roman"/>
-                <w:b/>
-                <w:sz w:val="21"/>
-              </w:rPr>
-              <w:t>Use Case Name:</w:t>
-            </w:r>
-          </w:p>
-        </w:tc>
-        <w:tc>
-          <w:tcPr>
-            <w:tcW w:w="7511" w:type="dxa"/>
-            <w:gridSpan w:val="3"/>
-            <w:shd w:val="clear" w:color="auto" w:fill="F2F2F2" w:themeFill="background1" w:themeFillShade="F2"/>
-            <w:vAlign w:val="bottom"/>
-          </w:tcPr>
-          <w:p>
-            <w:pPr>
-              <w:spacing w:line="303" w:lineRule="exact"/>
-              <w:ind w:left="144" w:right="144"/>
-              <w:rPr>
-                <w:rFonts w:ascii="Times New Roman" w:eastAsia="Times New Roman" w:hAnsi="Times New Roman"/>
-                <w:sz w:val="24"/>
-              </w:rPr>
-            </w:pPr>
-            <w:r>
-              <w:rPr>
-                <w:rFonts w:ascii="Arial" w:eastAsia="Arial" w:hAnsi="Arial"/>
-                <w:sz w:val="21"/>
-              </w:rPr>
-              <w:t>Shows a notification</w:t>
-            </w:r>
-          </w:p>
-        </w:tc>
-      </w:tr>
-      <w:tr>
-        <w:tc>
-          <w:tcPr>
-            <w:tcW w:w="1795" w:type="dxa"/>
-            <w:shd w:val="clear" w:color="auto" w:fill="F2F2F2" w:themeFill="background1" w:themeFillShade="F2"/>
-          </w:tcPr>
-          <w:p>
-            <w:pPr>
-              <w:spacing w:line="0" w:lineRule="atLeast"/>
-              <w:ind w:left="144" w:right="144"/>
-              <w:jc w:val="right"/>
-              <w:rPr>
-                <w:rFonts w:ascii="Times New Roman" w:eastAsia="Times New Roman" w:hAnsi="Times New Roman"/>
-                <w:b/>
-                <w:sz w:val="21"/>
-              </w:rPr>
-            </w:pPr>
-            <w:r>
-              <w:rPr>
-                <w:rFonts w:ascii="Times New Roman" w:eastAsia="Times New Roman" w:hAnsi="Times New Roman"/>
-                <w:b/>
-                <w:sz w:val="21"/>
-              </w:rPr>
-              <w:t>Created by:</w:t>
-            </w:r>
-          </w:p>
-        </w:tc>
-        <w:tc>
-          <w:tcPr>
-            <w:tcW w:w="3150" w:type="dxa"/>
-            <w:shd w:val="clear" w:color="auto" w:fill="F2F2F2" w:themeFill="background1" w:themeFillShade="F2"/>
-            <w:vAlign w:val="bottom"/>
-          </w:tcPr>
-          <w:p>
-            <w:pPr>
-              <w:spacing w:line="303" w:lineRule="exact"/>
-              <w:ind w:left="144" w:right="144"/>
-              <w:rPr>
-                <w:rFonts w:ascii="Times New Roman" w:eastAsia="Times New Roman" w:hAnsi="Times New Roman"/>
-                <w:sz w:val="24"/>
-              </w:rPr>
-            </w:pPr>
-          </w:p>
-        </w:tc>
-        <w:tc>
-          <w:tcPr>
-            <w:tcW w:w="1890" w:type="dxa"/>
-            <w:shd w:val="clear" w:color="auto" w:fill="F2F2F2" w:themeFill="background1" w:themeFillShade="F2"/>
-          </w:tcPr>
-          <w:p>
-            <w:pPr>
-              <w:spacing w:line="0" w:lineRule="atLeast"/>
-              <w:ind w:left="144" w:right="144"/>
-              <w:jc w:val="right"/>
-              <w:rPr>
-                <w:rFonts w:ascii="Times New Roman" w:eastAsia="Times New Roman" w:hAnsi="Times New Roman"/>
-                <w:b/>
-                <w:sz w:val="21"/>
-              </w:rPr>
-            </w:pPr>
-            <w:r>
-              <w:rPr>
-                <w:rFonts w:ascii="Times New Roman" w:eastAsia="Times New Roman" w:hAnsi="Times New Roman"/>
-                <w:b/>
-                <w:sz w:val="21"/>
-              </w:rPr>
-              <w:t>Last Updated by:</w:t>
-            </w:r>
-          </w:p>
-        </w:tc>
-        <w:tc>
-          <w:tcPr>
-            <w:tcW w:w="2471" w:type="dxa"/>
-            <w:shd w:val="clear" w:color="auto" w:fill="F2F2F2" w:themeFill="background1" w:themeFillShade="F2"/>
-          </w:tcPr>
-          <w:p>
-            <w:pPr>
-              <w:spacing w:line="303" w:lineRule="exact"/>
-              <w:ind w:left="144" w:right="144"/>
-              <w:rPr>
-                <w:rFonts w:ascii="Times New Roman" w:eastAsia="Times New Roman" w:hAnsi="Times New Roman"/>
-                <w:sz w:val="24"/>
-              </w:rPr>
-            </w:pPr>
-          </w:p>
-        </w:tc>
-      </w:tr>
-      <w:tr>
-        <w:tc>
-          <w:tcPr>
-            <w:tcW w:w="1795" w:type="dxa"/>
-            <w:shd w:val="clear" w:color="auto" w:fill="F2F2F2" w:themeFill="background1" w:themeFillShade="F2"/>
-          </w:tcPr>
-          <w:p>
-            <w:pPr>
-              <w:spacing w:line="0" w:lineRule="atLeast"/>
-              <w:ind w:left="144" w:right="144"/>
-              <w:jc w:val="right"/>
-              <w:rPr>
-                <w:rFonts w:ascii="Times New Roman" w:eastAsia="Times New Roman" w:hAnsi="Times New Roman"/>
-                <w:b/>
-                <w:sz w:val="21"/>
-              </w:rPr>
-            </w:pPr>
-            <w:r>
-              <w:rPr>
-                <w:rFonts w:ascii="Times New Roman" w:eastAsia="Times New Roman" w:hAnsi="Times New Roman"/>
-                <w:b/>
-                <w:sz w:val="21"/>
-              </w:rPr>
-              <w:t>Date Created:</w:t>
-            </w:r>
-          </w:p>
-        </w:tc>
-        <w:tc>
-          <w:tcPr>
-            <w:tcW w:w="3150" w:type="dxa"/>
-            <w:shd w:val="clear" w:color="auto" w:fill="F2F2F2" w:themeFill="background1" w:themeFillShade="F2"/>
-          </w:tcPr>
-          <w:p>
-            <w:pPr>
-              <w:spacing w:line="303" w:lineRule="exact"/>
-              <w:ind w:left="144" w:right="144"/>
-              <w:rPr>
-                <w:rFonts w:ascii="Times New Roman" w:eastAsia="Times New Roman" w:hAnsi="Times New Roman"/>
-                <w:sz w:val="24"/>
-              </w:rPr>
-            </w:pPr>
-          </w:p>
-        </w:tc>
-        <w:tc>
-          <w:tcPr>
-            <w:tcW w:w="1890" w:type="dxa"/>
-            <w:shd w:val="clear" w:color="auto" w:fill="F2F2F2" w:themeFill="background1" w:themeFillShade="F2"/>
-          </w:tcPr>
-          <w:p>
-            <w:pPr>
-              <w:spacing w:line="0" w:lineRule="atLeast"/>
-              <w:ind w:left="144" w:right="144"/>
-              <w:jc w:val="right"/>
-              <w:rPr>
-                <w:rFonts w:ascii="Times New Roman" w:eastAsia="Times New Roman" w:hAnsi="Times New Roman"/>
-                <w:b/>
-                <w:sz w:val="21"/>
-              </w:rPr>
-            </w:pPr>
-            <w:r>
-              <w:rPr>
-                <w:rFonts w:ascii="Times New Roman" w:eastAsia="Times New Roman" w:hAnsi="Times New Roman"/>
-                <w:b/>
-                <w:sz w:val="21"/>
-              </w:rPr>
-              <w:t>Last Revision Date:</w:t>
-            </w:r>
-          </w:p>
-        </w:tc>
-        <w:tc>
-          <w:tcPr>
-            <w:tcW w:w="2471" w:type="dxa"/>
-            <w:shd w:val="clear" w:color="auto" w:fill="F2F2F2" w:themeFill="background1" w:themeFillShade="F2"/>
-          </w:tcPr>
-          <w:p>
-            <w:pPr>
-              <w:spacing w:line="303" w:lineRule="exact"/>
-              <w:ind w:left="144" w:right="144"/>
-              <w:rPr>
-                <w:rFonts w:ascii="Times New Roman" w:eastAsia="Times New Roman" w:hAnsi="Times New Roman"/>
-                <w:sz w:val="24"/>
-              </w:rPr>
-            </w:pPr>
-          </w:p>
-        </w:tc>
-      </w:tr>
-      <w:tr>
-        <w:tc>
-          <w:tcPr>
-            <w:tcW w:w="1795" w:type="dxa"/>
-            <w:shd w:val="clear" w:color="auto" w:fill="F2F2F2" w:themeFill="background1" w:themeFillShade="F2"/>
-          </w:tcPr>
-          <w:p>
-            <w:pPr>
-              <w:spacing w:line="303" w:lineRule="exact"/>
-              <w:ind w:left="144" w:right="144"/>
-              <w:jc w:val="right"/>
-              <w:rPr>
-                <w:rFonts w:ascii="Times New Roman" w:eastAsia="Times New Roman" w:hAnsi="Times New Roman"/>
-                <w:sz w:val="24"/>
-              </w:rPr>
-            </w:pPr>
-            <w:r>
-              <w:rPr>
-                <w:rFonts w:ascii="Times New Roman" w:eastAsia="Times New Roman" w:hAnsi="Times New Roman"/>
-                <w:b/>
-                <w:sz w:val="21"/>
-              </w:rPr>
-              <w:t>Actors:</w:t>
-            </w:r>
-          </w:p>
-        </w:tc>
-        <w:tc>
-          <w:tcPr>
-            <w:tcW w:w="7511" w:type="dxa"/>
-            <w:gridSpan w:val="3"/>
-          </w:tcPr>
-          <w:p>
-            <w:pPr>
-              <w:spacing w:line="303" w:lineRule="exact"/>
-              <w:ind w:left="144" w:right="144"/>
-              <w:rPr>
-                <w:rFonts w:ascii="Arial" w:eastAsia="Arial" w:hAnsi="Arial"/>
-                <w:sz w:val="21"/>
-              </w:rPr>
-            </w:pPr>
-            <w:r>
-              <w:rPr>
-                <w:rFonts w:ascii="Arial" w:eastAsia="Arial" w:hAnsi="Arial"/>
-                <w:sz w:val="21"/>
-              </w:rPr>
-              <w:t>System (</w:t>
-            </w:r>
-            <w:proofErr w:type="gramStart"/>
-            <w:r>
-              <w:rPr>
-                <w:rFonts w:ascii="Arial" w:eastAsia="Arial" w:hAnsi="Arial"/>
-                <w:sz w:val="21"/>
-              </w:rPr>
-              <w:t>primary</w:t>
-            </w:r>
-            <w:r>
-              <w:rPr>
-                <w:rFonts w:ascii="Arial" w:eastAsia="Arial" w:hAnsi="Arial"/>
-                <w:sz w:val="21"/>
-              </w:rPr>
-              <w:t xml:space="preserve"> </w:t>
-            </w:r>
-            <w:r>
-              <w:rPr>
-                <w:rFonts w:ascii="Arial" w:eastAsia="Arial" w:hAnsi="Arial"/>
-                <w:sz w:val="21"/>
-              </w:rPr>
-              <w:t>)</w:t>
-            </w:r>
-            <w:proofErr w:type="gramEnd"/>
-          </w:p>
-          <w:p>
-            <w:pPr>
-              <w:spacing w:line="303" w:lineRule="exact"/>
-              <w:ind w:left="144" w:right="144"/>
-              <w:rPr>
-                <w:rFonts w:ascii="Arial" w:eastAsia="Arial" w:hAnsi="Arial"/>
-                <w:sz w:val="21"/>
-              </w:rPr>
-            </w:pPr>
-            <w:r>
-              <w:rPr>
-                <w:rFonts w:ascii="Arial" w:eastAsia="Arial" w:hAnsi="Arial"/>
-                <w:sz w:val="21"/>
-              </w:rPr>
-              <w:t xml:space="preserve">New’s Team (secondary) </w:t>
-            </w:r>
-          </w:p>
-          <w:p>
-            <w:pPr>
-              <w:spacing w:line="303" w:lineRule="exact"/>
-              <w:ind w:left="144" w:right="144"/>
-              <w:rPr>
-                <w:rFonts w:ascii="Times New Roman" w:eastAsia="Times New Roman" w:hAnsi="Times New Roman"/>
-                <w:sz w:val="24"/>
-              </w:rPr>
-            </w:pPr>
-          </w:p>
-        </w:tc>
-      </w:tr>
-      <w:tr>
-        <w:tc>
-          <w:tcPr>
-            <w:tcW w:w="1795" w:type="dxa"/>
-            <w:shd w:val="clear" w:color="auto" w:fill="F2F2F2" w:themeFill="background1" w:themeFillShade="F2"/>
-          </w:tcPr>
-          <w:p>
-            <w:pPr>
-              <w:spacing w:line="303" w:lineRule="exact"/>
-              <w:ind w:left="144" w:right="144"/>
-              <w:jc w:val="right"/>
-              <w:rPr>
-                <w:rFonts w:ascii="Times New Roman" w:eastAsia="Times New Roman" w:hAnsi="Times New Roman"/>
-                <w:sz w:val="24"/>
-              </w:rPr>
-            </w:pPr>
-            <w:r>
-              <w:rPr>
-                <w:rFonts w:ascii="Times New Roman" w:eastAsia="Times New Roman" w:hAnsi="Times New Roman"/>
-                <w:b/>
-                <w:sz w:val="21"/>
-              </w:rPr>
-              <w:t>Description:</w:t>
-            </w:r>
-          </w:p>
-        </w:tc>
-        <w:tc>
-          <w:tcPr>
-            <w:tcW w:w="7511" w:type="dxa"/>
-            <w:gridSpan w:val="3"/>
-          </w:tcPr>
-          <w:p>
-            <w:pPr>
-              <w:spacing w:line="303" w:lineRule="exact"/>
-              <w:ind w:left="144" w:right="144"/>
-              <w:rPr>
-                <w:rFonts w:ascii="Times New Roman" w:eastAsia="Times New Roman" w:hAnsi="Times New Roman"/>
-                <w:sz w:val="24"/>
-              </w:rPr>
-            </w:pPr>
-          </w:p>
-        </w:tc>
-      </w:tr>
-      <w:tr>
-        <w:tc>
-          <w:tcPr>
-            <w:tcW w:w="1795" w:type="dxa"/>
-            <w:shd w:val="clear" w:color="auto" w:fill="F2F2F2" w:themeFill="background1" w:themeFillShade="F2"/>
-          </w:tcPr>
-          <w:p>
-            <w:pPr>
-              <w:spacing w:line="303" w:lineRule="exact"/>
-              <w:ind w:left="144" w:right="144"/>
-              <w:jc w:val="right"/>
-              <w:rPr>
-                <w:rFonts w:ascii="Times New Roman" w:eastAsia="Times New Roman" w:hAnsi="Times New Roman"/>
-                <w:sz w:val="24"/>
-              </w:rPr>
-            </w:pPr>
-            <w:r>
-              <w:rPr>
-                <w:rFonts w:ascii="Times New Roman" w:eastAsia="Times New Roman" w:hAnsi="Times New Roman"/>
-                <w:b/>
-                <w:sz w:val="21"/>
-              </w:rPr>
-              <w:t>Trigger:</w:t>
-            </w:r>
-          </w:p>
-        </w:tc>
-        <w:tc>
-          <w:tcPr>
-            <w:tcW w:w="7511" w:type="dxa"/>
-            <w:gridSpan w:val="3"/>
-          </w:tcPr>
-          <w:p>
-            <w:pPr>
-              <w:spacing w:line="303" w:lineRule="exact"/>
-              <w:ind w:left="144" w:right="144"/>
-              <w:rPr>
-                <w:rFonts w:ascii="Times New Roman" w:eastAsia="Times New Roman" w:hAnsi="Times New Roman"/>
-                <w:sz w:val="24"/>
-              </w:rPr>
-            </w:pPr>
-            <w:r>
-              <w:rPr>
-                <w:rFonts w:ascii="Times New Roman" w:eastAsia="Times New Roman" w:hAnsi="Times New Roman"/>
-                <w:sz w:val="24"/>
-              </w:rPr>
-              <w:t>A Competition has finish and no body update the information</w:t>
-            </w:r>
-          </w:p>
-        </w:tc>
-      </w:tr>
-      <w:tr>
-        <w:tc>
-          <w:tcPr>
-            <w:tcW w:w="1795" w:type="dxa"/>
-            <w:shd w:val="clear" w:color="auto" w:fill="F2F2F2" w:themeFill="background1" w:themeFillShade="F2"/>
-          </w:tcPr>
-          <w:p>
-            <w:pPr>
-              <w:spacing w:line="303" w:lineRule="exact"/>
-              <w:ind w:left="144" w:right="144"/>
-              <w:jc w:val="right"/>
-              <w:rPr>
-                <w:rFonts w:ascii="Times New Roman" w:eastAsia="Times New Roman" w:hAnsi="Times New Roman"/>
-                <w:sz w:val="24"/>
-              </w:rPr>
-            </w:pPr>
-            <w:r>
-              <w:rPr>
-                <w:rFonts w:ascii="Times New Roman" w:eastAsia="Times New Roman" w:hAnsi="Times New Roman"/>
-                <w:b/>
-                <w:sz w:val="21"/>
-              </w:rPr>
-              <w:t>Preconditions:</w:t>
-            </w:r>
-          </w:p>
-        </w:tc>
-        <w:tc>
-          <w:tcPr>
-            <w:tcW w:w="7511" w:type="dxa"/>
-            <w:gridSpan w:val="3"/>
-          </w:tcPr>
-          <w:p>
-            <w:pPr>
-              <w:spacing w:line="303" w:lineRule="exact"/>
-              <w:ind w:right="144"/>
-              <w:rPr>
-                <w:rFonts w:ascii="Arial" w:eastAsia="Arial" w:hAnsi="Arial"/>
-                <w:sz w:val="21"/>
-              </w:rPr>
-            </w:pPr>
-          </w:p>
-          <w:p>
-            <w:pPr>
-              <w:spacing w:line="303" w:lineRule="exact"/>
-              <w:ind w:left="144" w:right="144"/>
-              <w:rPr>
-                <w:rFonts w:ascii="Arial" w:eastAsia="Arial" w:hAnsi="Arial"/>
-                <w:sz w:val="21"/>
-              </w:rPr>
-            </w:pPr>
-          </w:p>
-        </w:tc>
-      </w:tr>
-      <w:tr>
-        <w:tc>
-          <w:tcPr>
-            <w:tcW w:w="1795" w:type="dxa"/>
-            <w:shd w:val="clear" w:color="auto" w:fill="F2F2F2" w:themeFill="background1" w:themeFillShade="F2"/>
-          </w:tcPr>
-          <w:p>
-            <w:pPr>
-              <w:spacing w:line="303" w:lineRule="exact"/>
-              <w:ind w:left="144" w:right="144"/>
-              <w:jc w:val="right"/>
-              <w:rPr>
-                <w:rFonts w:ascii="Times New Roman" w:eastAsia="Times New Roman" w:hAnsi="Times New Roman"/>
-                <w:b/>
-                <w:sz w:val="21"/>
-              </w:rPr>
-            </w:pPr>
-            <w:r>
-              <w:rPr>
-                <w:rFonts w:ascii="Times New Roman" w:eastAsia="Times New Roman" w:hAnsi="Times New Roman"/>
-                <w:b/>
-                <w:sz w:val="21"/>
-              </w:rPr>
-              <w:t>Postconditions:</w:t>
-            </w:r>
-          </w:p>
-        </w:tc>
-        <w:tc>
-          <w:tcPr>
-            <w:tcW w:w="7511" w:type="dxa"/>
-            <w:gridSpan w:val="3"/>
-          </w:tcPr>
-          <w:p>
-            <w:pPr>
-              <w:spacing w:line="303" w:lineRule="exact"/>
-              <w:ind w:left="144" w:right="144"/>
-              <w:rPr>
-                <w:rFonts w:ascii="Arial" w:eastAsia="Arial" w:hAnsi="Arial"/>
-                <w:sz w:val="21"/>
-              </w:rPr>
-            </w:pPr>
-          </w:p>
-        </w:tc>
-      </w:tr>
-      <w:tr>
-        <w:tc>
-          <w:tcPr>
-            <w:tcW w:w="1795" w:type="dxa"/>
-            <w:shd w:val="clear" w:color="auto" w:fill="F2F2F2" w:themeFill="background1" w:themeFillShade="F2"/>
-          </w:tcPr>
-          <w:p>
-            <w:pPr>
-              <w:spacing w:line="303" w:lineRule="exact"/>
-              <w:ind w:left="144" w:right="144"/>
-              <w:jc w:val="right"/>
-              <w:rPr>
-                <w:rFonts w:ascii="Times New Roman" w:eastAsia="Times New Roman" w:hAnsi="Times New Roman"/>
-                <w:b/>
-                <w:sz w:val="21"/>
-              </w:rPr>
-            </w:pPr>
-            <w:r>
-              <w:rPr>
-                <w:rFonts w:ascii="Times New Roman" w:eastAsia="Times New Roman" w:hAnsi="Times New Roman"/>
-                <w:b/>
-                <w:sz w:val="21"/>
-              </w:rPr>
-              <w:t>Normal Flow:</w:t>
-            </w:r>
-          </w:p>
-        </w:tc>
-        <w:tc>
-          <w:tcPr>
-            <w:tcW w:w="7511" w:type="dxa"/>
-            <w:gridSpan w:val="3"/>
-          </w:tcPr>
-          <w:p>
-            <w:pPr>
-              <w:spacing w:line="303" w:lineRule="exact"/>
-              <w:ind w:right="144"/>
-              <w:rPr>
-                <w:rFonts w:ascii="Arial" w:eastAsia="Arial" w:hAnsi="Arial"/>
-                <w:sz w:val="21"/>
-              </w:rPr>
-            </w:pPr>
-            <w:r>
-              <w:rPr>
-                <w:rFonts w:ascii="Arial" w:eastAsia="Arial" w:hAnsi="Arial"/>
-                <w:sz w:val="21"/>
-              </w:rPr>
-              <w:t xml:space="preserve">1. </w:t>
-            </w:r>
-            <w:r>
-              <w:rPr>
-                <w:rFonts w:ascii="Arial" w:eastAsia="Arial" w:hAnsi="Arial"/>
-                <w:sz w:val="21"/>
-              </w:rPr>
-              <w:t xml:space="preserve">The System shows a message that tell the user that a specific competition </w:t>
-            </w:r>
-            <w:r>
-              <w:rPr>
-                <w:rFonts w:ascii="Arial" w:eastAsia="Arial" w:hAnsi="Arial"/>
-                <w:sz w:val="21"/>
-              </w:rPr>
-              <w:t xml:space="preserve">  </w:t>
-            </w:r>
-            <w:r>
-              <w:rPr>
-                <w:rFonts w:ascii="Arial" w:eastAsia="Arial" w:hAnsi="Arial"/>
-                <w:sz w:val="21"/>
-              </w:rPr>
-              <w:t>has finished</w:t>
-            </w:r>
-          </w:p>
-        </w:tc>
-      </w:tr>
-      <w:tr>
-        <w:tc>
-          <w:tcPr>
-            <w:tcW w:w="1795" w:type="dxa"/>
-            <w:shd w:val="clear" w:color="auto" w:fill="F2F2F2" w:themeFill="background1" w:themeFillShade="F2"/>
-          </w:tcPr>
-          <w:p>
-            <w:pPr>
-              <w:spacing w:line="303" w:lineRule="exact"/>
-              <w:ind w:left="144" w:right="144"/>
-              <w:jc w:val="right"/>
-              <w:rPr>
-                <w:rFonts w:ascii="Times New Roman" w:eastAsia="Times New Roman" w:hAnsi="Times New Roman"/>
-                <w:b/>
-                <w:sz w:val="21"/>
-              </w:rPr>
-            </w:pPr>
-            <w:r>
-              <w:rPr>
-                <w:rFonts w:ascii="Times New Roman" w:eastAsia="Times New Roman" w:hAnsi="Times New Roman"/>
-                <w:b/>
-                <w:sz w:val="21"/>
-              </w:rPr>
-              <w:t>Alternative Flows:</w:t>
-            </w:r>
-          </w:p>
-        </w:tc>
-        <w:tc>
-          <w:tcPr>
-            <w:tcW w:w="7511" w:type="dxa"/>
-            <w:gridSpan w:val="3"/>
-          </w:tcPr>
-          <w:p>
-            <w:pPr>
-              <w:spacing w:line="303" w:lineRule="exact"/>
-              <w:ind w:right="144"/>
-              <w:rPr>
-                <w:rFonts w:ascii="Arial" w:eastAsia="Arial" w:hAnsi="Arial"/>
-                <w:sz w:val="21"/>
-              </w:rPr>
-            </w:pPr>
-          </w:p>
-        </w:tc>
-      </w:tr>
-      <w:tr>
-        <w:tc>
-          <w:tcPr>
-            <w:tcW w:w="1795" w:type="dxa"/>
-            <w:shd w:val="clear" w:color="auto" w:fill="F2F2F2" w:themeFill="background1" w:themeFillShade="F2"/>
-          </w:tcPr>
-          <w:p>
-            <w:pPr>
-              <w:spacing w:line="303" w:lineRule="exact"/>
-              <w:ind w:left="144" w:right="144"/>
-              <w:jc w:val="right"/>
-              <w:rPr>
-                <w:rFonts w:ascii="Times New Roman" w:eastAsia="Times New Roman" w:hAnsi="Times New Roman"/>
-                <w:b/>
-                <w:sz w:val="21"/>
-              </w:rPr>
-            </w:pPr>
-            <w:r>
-              <w:rPr>
-                <w:rFonts w:ascii="Times New Roman" w:eastAsia="Times New Roman" w:hAnsi="Times New Roman"/>
-                <w:b/>
-                <w:sz w:val="21"/>
-              </w:rPr>
-              <w:t>Exceptions:</w:t>
-            </w:r>
-          </w:p>
-        </w:tc>
-        <w:tc>
-          <w:tcPr>
-            <w:tcW w:w="7511" w:type="dxa"/>
-            <w:gridSpan w:val="3"/>
-          </w:tcPr>
-          <w:p>
-            <w:pPr>
-              <w:spacing w:line="303" w:lineRule="exact"/>
-              <w:ind w:right="144"/>
-              <w:rPr>
-                <w:rFonts w:ascii="Arial" w:eastAsia="Arial" w:hAnsi="Arial"/>
-                <w:sz w:val="21"/>
-              </w:rPr>
-            </w:pPr>
-          </w:p>
-        </w:tc>
-      </w:tr>
-      <w:tr>
-        <w:tc>
-          <w:tcPr>
-            <w:tcW w:w="1795" w:type="dxa"/>
-            <w:shd w:val="clear" w:color="auto" w:fill="F2F2F2" w:themeFill="background1" w:themeFillShade="F2"/>
-          </w:tcPr>
-          <w:p>
-            <w:pPr>
-              <w:spacing w:line="303" w:lineRule="exact"/>
-              <w:ind w:left="144" w:right="144"/>
-              <w:jc w:val="right"/>
-              <w:rPr>
-                <w:rFonts w:ascii="Times New Roman" w:eastAsia="Times New Roman" w:hAnsi="Times New Roman"/>
-                <w:b/>
-                <w:sz w:val="21"/>
-              </w:rPr>
-            </w:pPr>
-            <w:r>
-              <w:rPr>
-                <w:rFonts w:ascii="Times New Roman" w:eastAsia="Times New Roman" w:hAnsi="Times New Roman"/>
-                <w:b/>
-                <w:sz w:val="21"/>
-              </w:rPr>
-              <w:t>Assumptions:</w:t>
-            </w:r>
-          </w:p>
-        </w:tc>
-        <w:tc>
-          <w:tcPr>
-            <w:tcW w:w="7511" w:type="dxa"/>
-            <w:gridSpan w:val="3"/>
-          </w:tcPr>
-          <w:p>
-            <w:pPr>
-              <w:spacing w:line="303" w:lineRule="exact"/>
-              <w:ind w:left="144" w:right="144"/>
-              <w:rPr>
-                <w:rFonts w:ascii="Arial" w:eastAsia="Arial" w:hAnsi="Arial"/>
-                <w:sz w:val="21"/>
-              </w:rPr>
-            </w:pPr>
-          </w:p>
-          <w:p>
-            <w:pPr>
-              <w:spacing w:line="303" w:lineRule="exact"/>
-              <w:ind w:left="144" w:right="144"/>
-              <w:rPr>
-                <w:rFonts w:ascii="Arial" w:eastAsia="Arial" w:hAnsi="Arial"/>
-                <w:sz w:val="21"/>
-              </w:rPr>
-            </w:pPr>
-          </w:p>
-        </w:tc>
-      </w:tr>
-      <w:tr>
-        <w:tc>
-          <w:tcPr>
-            <w:tcW w:w="1795" w:type="dxa"/>
-            <w:shd w:val="clear" w:color="auto" w:fill="F2F2F2" w:themeFill="background1" w:themeFillShade="F2"/>
-          </w:tcPr>
-          <w:p>
-            <w:pPr>
-              <w:spacing w:line="303" w:lineRule="exact"/>
-              <w:ind w:left="144" w:right="144"/>
-              <w:jc w:val="right"/>
-              <w:rPr>
-                <w:rFonts w:ascii="Times New Roman" w:eastAsia="Times New Roman" w:hAnsi="Times New Roman"/>
-                <w:b/>
-                <w:sz w:val="21"/>
-              </w:rPr>
-            </w:pPr>
-            <w:r>
-              <w:rPr>
-                <w:rFonts w:ascii="Times New Roman" w:eastAsia="Times New Roman" w:hAnsi="Times New Roman"/>
-                <w:b/>
-                <w:sz w:val="21"/>
-              </w:rPr>
-              <w:t>Notes and Issues:</w:t>
-            </w:r>
-          </w:p>
-        </w:tc>
-        <w:tc>
-          <w:tcPr>
-            <w:tcW w:w="7511" w:type="dxa"/>
-            <w:gridSpan w:val="3"/>
-          </w:tcPr>
-          <w:p>
-            <w:pPr>
-              <w:spacing w:line="303" w:lineRule="exact"/>
-              <w:ind w:left="144" w:right="144"/>
-              <w:rPr>
-                <w:rFonts w:ascii="Arial" w:eastAsia="Arial" w:hAnsi="Arial"/>
-                <w:sz w:val="21"/>
-              </w:rPr>
-            </w:pPr>
-          </w:p>
-        </w:tc>
-      </w:tr>
-    </w:tbl>
-    <w:p/>
-    <w:p/>
-    <w:p>
-      <w:pPr>
-        <w:spacing w:after="160" w:line="259" w:lineRule="auto"/>
-      </w:pPr>
-      <w:r>
-        <w:br w:type="page"/>
-      </w:r>
-    </w:p>
-    <w:p/>
     <w:sectPr>
       <w:pgSz w:w="12240" w:h="15840"/>
       <w:pgMar w:top="1440" w:right="1440" w:bottom="1440" w:left="1440" w:header="720" w:footer="720" w:gutter="0"/>

</xml_diff>